<commit_message>
Taakverdeling and logbook van Ajmal
</commit_message>
<xml_diff>
--- a/Taakverdeling.docx
+++ b/Taakverdeling.docx
@@ -29,43 +29,229 @@
       </w:r>
       <w:proofErr w:type="spellEnd"/>
       <w:r>
-        <w:t>, Materiallijst</w:t>
+        <w:t xml:space="preserve">, </w:t>
+      </w:r>
+      <w:proofErr w:type="spellStart"/>
+      <w:r>
+        <w:t>Materiallijst</w:t>
+      </w:r>
+      <w:proofErr w:type="spellEnd"/>
+      <w:r>
+        <w:t xml:space="preserve">, </w:t>
+      </w:r>
+      <w:proofErr w:type="spellStart"/>
+      <w:r>
+        <w:t>Wirefrime</w:t>
+      </w:r>
+      <w:proofErr w:type="spellEnd"/>
+      <w:r>
+        <w:t>.</w:t>
+      </w:r>
+    </w:p>
+    <w:p>
+      <w:r>
+        <w:tab/>
+        <w:t xml:space="preserve">Bas van </w:t>
+      </w:r>
+      <w:proofErr w:type="spellStart"/>
+      <w:r>
+        <w:t>Turinhoud</w:t>
+      </w:r>
+      <w:proofErr w:type="spellEnd"/>
+      <w:r>
+        <w:t xml:space="preserve"> : Code </w:t>
+      </w:r>
+      <w:proofErr w:type="spellStart"/>
+      <w:r>
+        <w:t>en</w:t>
+      </w:r>
+      <w:proofErr w:type="spellEnd"/>
+      <w:r>
+        <w:t xml:space="preserve"> </w:t>
+      </w:r>
+      <w:proofErr w:type="spellStart"/>
+      <w:r>
+        <w:t>algorithme</w:t>
+      </w:r>
+      <w:proofErr w:type="spellEnd"/>
+      <w:r>
+        <w:t xml:space="preserve"> </w:t>
+      </w:r>
+      <w:proofErr w:type="spellStart"/>
+      <w:r>
+        <w:t>ontwerpen</w:t>
+      </w:r>
+      <w:proofErr w:type="spellEnd"/>
+      <w:r>
+        <w:t>.</w:t>
+      </w:r>
+    </w:p>
+    <w:p>
+      <w:r>
+        <w:tab/>
+        <w:t>Shaquille Albertus : Cod</w:t>
       </w:r>
       <w:bookmarkStart w:id="0" w:name="_GoBack"/>
       <w:bookmarkEnd w:id="0"/>
+      <w:r>
+        <w:t xml:space="preserve">e, </w:t>
+      </w:r>
+      <w:proofErr w:type="spellStart"/>
+      <w:r>
+        <w:t>Samenwerkingsovereenkomst</w:t>
+      </w:r>
+      <w:proofErr w:type="spellEnd"/>
+      <w:r>
+        <w:t xml:space="preserve"> </w:t>
+      </w:r>
+      <w:proofErr w:type="spellStart"/>
+      <w:r>
+        <w:t>en</w:t>
+      </w:r>
+      <w:proofErr w:type="spellEnd"/>
+      <w:r>
+        <w:t xml:space="preserve"> </w:t>
+      </w:r>
+      <w:proofErr w:type="spellStart"/>
+      <w:r>
+        <w:t>Huisstijl</w:t>
+      </w:r>
+      <w:proofErr w:type="spellEnd"/>
+      <w:r>
+        <w:t xml:space="preserve"> </w:t>
+      </w:r>
+      <w:proofErr w:type="spellStart"/>
+      <w:r>
+        <w:t>assembleren</w:t>
+      </w:r>
+      <w:proofErr w:type="spellEnd"/>
+      <w:r>
+        <w:t xml:space="preserve">. </w:t>
+      </w:r>
     </w:p>
     <w:p>
       <w:r>
         <w:tab/>
-        <w:t xml:space="preserve">Bas van </w:t>
-      </w:r>
-      <w:proofErr w:type="spellStart"/>
-      <w:r>
-        <w:t>Turinhoud</w:t>
+        <w:t>Let op !</w:t>
+      </w:r>
+    </w:p>
+    <w:p>
+      <w:r>
+        <w:tab/>
+        <w:t xml:space="preserve">We </w:t>
+      </w:r>
+      <w:proofErr w:type="spellStart"/>
+      <w:r>
+        <w:t>gaan</w:t>
+      </w:r>
+      <w:proofErr w:type="spellEnd"/>
+      <w:r>
+        <w:t xml:space="preserve"> met </w:t>
+      </w:r>
+      <w:proofErr w:type="spellStart"/>
+      <w:r>
+        <w:t>elkaar</w:t>
+      </w:r>
+      <w:proofErr w:type="spellEnd"/>
+      <w:r>
+        <w:t xml:space="preserve"> </w:t>
+      </w:r>
+      <w:proofErr w:type="spellStart"/>
+      <w:r>
+        <w:t>bezig</w:t>
+      </w:r>
+      <w:proofErr w:type="spellEnd"/>
+      <w:r>
+        <w:t xml:space="preserve"> om </w:t>
+      </w:r>
+      <w:proofErr w:type="spellStart"/>
+      <w:r>
+        <w:t>stukken</w:t>
+      </w:r>
+      <w:proofErr w:type="spellEnd"/>
+      <w:r>
+        <w:t xml:space="preserve"> van he </w:t>
+      </w:r>
+      <w:proofErr w:type="spellStart"/>
+      <w:r>
+        <w:t>programma</w:t>
+      </w:r>
+      <w:proofErr w:type="spellEnd"/>
+      <w:r>
+        <w:t xml:space="preserve"> </w:t>
+      </w:r>
+      <w:proofErr w:type="spellStart"/>
+      <w:r>
+        <w:t>te</w:t>
+      </w:r>
+      <w:proofErr w:type="spellEnd"/>
+      <w:r>
+        <w:t xml:space="preserve"> </w:t>
+      </w:r>
+      <w:proofErr w:type="spellStart"/>
+      <w:r>
+        <w:t>coderen</w:t>
+      </w:r>
+      <w:proofErr w:type="spellEnd"/>
+      <w:r>
+        <w:t xml:space="preserve">. </w:t>
+      </w:r>
+    </w:p>
+    <w:p>
+      <w:r>
+        <w:tab/>
+      </w:r>
+      <w:proofErr w:type="spellStart"/>
+      <w:r>
+        <w:t>Aj</w:t>
       </w:r>
       <w:proofErr w:type="spellEnd"/>
       <w:r>
         <w:t xml:space="preserve"> : </w:t>
       </w:r>
-      <w:r>
-        <w:t>Code</w:t>
-      </w:r>
+      <w:proofErr w:type="spellStart"/>
+      <w:r>
+        <w:t>Alles</w:t>
+      </w:r>
+      <w:proofErr w:type="spellEnd"/>
+      <w:r>
+        <w:t xml:space="preserve"> met </w:t>
+      </w:r>
+      <w:proofErr w:type="spellStart"/>
+      <w:r>
+        <w:t>gebruiker’s</w:t>
+      </w:r>
+      <w:proofErr w:type="spellEnd"/>
       <w:r>
         <w:t xml:space="preserve"> </w:t>
       </w:r>
       <w:proofErr w:type="spellStart"/>
       <w:r>
+        <w:t>interactie</w:t>
+      </w:r>
+      <w:proofErr w:type="spellEnd"/>
+      <w:r>
+        <w:t xml:space="preserve"> </w:t>
+      </w:r>
+      <w:proofErr w:type="spellStart"/>
+      <w:r>
         <w:t>en</w:t>
       </w:r>
       <w:proofErr w:type="spellEnd"/>
       <w:r>
         <w:t xml:space="preserve"> </w:t>
       </w:r>
-      <w:proofErr w:type="spellStart"/>
-      <w:r>
-        <w:t>Wirefrime</w:t>
-      </w:r>
-      <w:proofErr w:type="spellEnd"/>
+      <w:r>
+        <w:t xml:space="preserve">1 </w:t>
+      </w:r>
+      <w:proofErr w:type="spellStart"/>
+      <w:r>
+        <w:t>deel</w:t>
+      </w:r>
+      <w:proofErr w:type="spellEnd"/>
+      <w:r>
+        <w:t xml:space="preserve"> van de loops.</w:t>
+      </w:r>
       <w:r>
         <w:t>.</w:t>
       </w:r>
@@ -73,29 +259,64 @@
     <w:p>
       <w:r>
         <w:tab/>
-        <w:t xml:space="preserve">Shaquille Albertus : </w:t>
-      </w:r>
-      <w:r>
-        <w:t>Code</w:t>
+        <w:t xml:space="preserve">Bas : </w:t>
+      </w:r>
+      <w:proofErr w:type="spellStart"/>
+      <w:r>
+        <w:t>Algoritme</w:t>
+      </w:r>
+      <w:proofErr w:type="spellEnd"/>
+      <w:r>
+        <w:t xml:space="preserve"> , Diagram </w:t>
+      </w:r>
+      <w:proofErr w:type="spellStart"/>
+      <w:r>
+        <w:t>en</w:t>
+      </w:r>
+      <w:proofErr w:type="spellEnd"/>
+      <w:r>
+        <w:t xml:space="preserve"> 1 </w:t>
+      </w:r>
+      <w:proofErr w:type="spellStart"/>
+      <w:r>
+        <w:t>deel</w:t>
+      </w:r>
+      <w:proofErr w:type="spellEnd"/>
+      <w:r>
+        <w:t xml:space="preserve"> van de loops.</w:t>
+      </w:r>
+    </w:p>
+    <w:p>
+      <w:r>
+        <w:tab/>
+        <w:t>Shaquille :</w:t>
       </w:r>
       <w:r>
         <w:t xml:space="preserve"> </w:t>
       </w:r>
       <w:proofErr w:type="spellStart"/>
       <w:r>
-        <w:t>en</w:t>
-      </w:r>
-      <w:proofErr w:type="spellEnd"/>
-      <w:r>
-        <w:t xml:space="preserve"> </w:t>
-      </w:r>
-      <w:proofErr w:type="spellStart"/>
-      <w:r>
-        <w:t>Samenwerkingsovereenkomst</w:t>
-      </w:r>
-      <w:proofErr w:type="spellEnd"/>
-      <w:r>
-        <w:t>.</w:t>
+        <w:t>Algoritme</w:t>
+      </w:r>
+      <w:proofErr w:type="spellEnd"/>
+      <w:r>
+        <w:t xml:space="preserve">, </w:t>
+      </w:r>
+      <w:r>
+        <w:t xml:space="preserve">1 </w:t>
+      </w:r>
+      <w:proofErr w:type="spellStart"/>
+      <w:r>
+        <w:t>deel</w:t>
+      </w:r>
+      <w:proofErr w:type="spellEnd"/>
+      <w:r>
+        <w:t xml:space="preserve"> van de loops.</w:t>
+      </w:r>
+    </w:p>
+    <w:p>
+      <w:r>
+        <w:tab/>
       </w:r>
     </w:p>
     <w:p>

</xml_diff>